<commit_message>
Update Java EE Guide - Francesco Abate.docx
Concluso capitolo sulle transazioni
</commit_message>
<xml_diff>
--- a/--- Documentation ---/Java EE Guide - Francesco Abate.docx
+++ b/--- Documentation ---/Java EE Guide - Francesco Abate.docx
@@ -21268,8 +21268,8 @@
         </w:rPr>
         <w:lastRenderedPageBreak/>
         <w:drawing>
-          <wp:inline distT="0" distB="0" distL="0" distR="0" wp14:anchorId="1D3D199B" wp14:editId="4C0BFF30">
-            <wp:extent cx="2838846" cy="1486107"/>
+          <wp:inline distT="0" distB="0" distL="0" distR="0" wp14:anchorId="1D3D199B" wp14:editId="1C362A11">
+            <wp:extent cx="2268000" cy="1188000"/>
             <wp:effectExtent l="0" t="0" r="0" b="0"/>
             <wp:docPr id="504" name="Immagine 504"/>
             <wp:cNvGraphicFramePr>
@@ -21291,7 +21291,7 @@
                   <pic:spPr>
                     <a:xfrm>
                       <a:off x="0" y="0"/>
-                      <a:ext cx="2838846" cy="1486107"/>
+                      <a:ext cx="2268000" cy="1188000"/>
                     </a:xfrm>
                     <a:prstGeom prst="rect">
                       <a:avLst/>
@@ -21303,50 +21303,399 @@
           </wp:inline>
         </w:drawing>
       </w:r>
-      <w:bookmarkStart w:id="107" w:name="_GoBack"/>
+    </w:p>
+    <w:p>
+      <w:pPr>
+        <w:pStyle w:val="Titolo1"/>
+      </w:pPr>
+      <w:bookmarkStart w:id="107" w:name="_Toc30877666"/>
+      <w:r>
+        <w:t>Capitolo 6: Transazioni</w:t>
+      </w:r>
       <w:bookmarkEnd w:id="107"/>
     </w:p>
     <w:p>
       <w:pPr>
-        <w:pStyle w:val="Titolo1"/>
-      </w:pPr>
-      <w:bookmarkStart w:id="108" w:name="_Toc30877666"/>
-      <w:r>
-        <w:t>Capitolo 6: Transazioni</w:t>
-      </w:r>
-      <w:bookmarkEnd w:id="108"/>
-    </w:p>
-    <w:p>
-      <w:pPr>
-        <w:rPr>
-          <w:sz w:val="24"/>
-          <w:szCs w:val="24"/>
-        </w:rPr>
-      </w:pPr>
-    </w:p>
-    <w:p>
-      <w:pPr>
-        <w:rPr>
-          <w:sz w:val="24"/>
-          <w:szCs w:val="24"/>
-        </w:rPr>
-      </w:pPr>
-    </w:p>
-    <w:p>
-      <w:pPr>
-        <w:rPr>
-          <w:sz w:val="24"/>
-          <w:szCs w:val="24"/>
-        </w:rPr>
-      </w:pPr>
-    </w:p>
-    <w:p>
-      <w:pPr>
-        <w:rPr>
-          <w:sz w:val="24"/>
-          <w:szCs w:val="24"/>
-        </w:rPr>
-      </w:pPr>
+        <w:rPr>
+          <w:sz w:val="24"/>
+          <w:szCs w:val="24"/>
+        </w:rPr>
+      </w:pPr>
+      <w:r>
+        <w:rPr>
+          <w:sz w:val="24"/>
+          <w:szCs w:val="24"/>
+        </w:rPr>
+        <w:t>Le transazioni sono un servizio fornito dal container che assicura lo svolgimento di determinate operazioni in maniera del tutto affidabile. Le transazioni possono essere viste come un gruppo di operazioni eseguite sequenzialmente dove ogni operazione deve andare a buon fine, altrimenti nessuna viene eseguita: se le operazioni vanno a buon fine, la transazione si dice committata; se almeno un’operazione non va a buon fine, la transazione si dice rolled back, siccome annulla l’esecuzione dei metodi andati a buon fine.</w:t>
+      </w:r>
+    </w:p>
+    <w:p>
+      <w:pPr>
+        <w:rPr>
+          <w:sz w:val="24"/>
+          <w:szCs w:val="24"/>
+        </w:rPr>
+      </w:pPr>
+      <w:r>
+        <w:rPr>
+          <w:sz w:val="24"/>
+          <w:szCs w:val="24"/>
+        </w:rPr>
+        <w:t>Una transazione, per poter esser definita tale, deve poter essere atomica, consistente, isolata e durabile. Atomica perché è composta da una o più operazioni raggruppate in un’unica unità di lavoro, delle quali o vanno tutte a buon fine o falliscono tutte; consistente perché, alla conclusione di essa, i dati rimangono consistenti; isolata perché lo stato di una transazione non è visibile da applicazioni esterne; durabile perché eventuali cambiamenti apportati dalla transazione, dopo il commit, saranno visibile anche ad altre applicazioni.</w:t>
+      </w:r>
+    </w:p>
+    <w:p>
+      <w:pPr>
+        <w:pStyle w:val="Titolo2"/>
+      </w:pPr>
+      <w:r>
+        <w:t xml:space="preserve">6.1: </w:t>
+      </w:r>
+      <w:r>
+        <w:t>Tipi di lettura</w:t>
+      </w:r>
+    </w:p>
+    <w:p>
+      <w:pPr>
+        <w:rPr>
+          <w:sz w:val="24"/>
+          <w:szCs w:val="24"/>
+        </w:rPr>
+      </w:pPr>
+      <w:r>
+        <w:rPr>
+          <w:sz w:val="24"/>
+          <w:szCs w:val="24"/>
+        </w:rPr>
+        <w:t>Può capitare, per qualche motivo, che due o più transazioni leggano gli stessi dati nello stesso momento.  L’operazione di lettura si presenta quando una transazione gestisce una risorsa, siccome la legge prima di operarci. In base al livello di isolamento della transazione, si possono avere problemi di accesso concorrente, i quali vengono classificati in base al tipo di lettura che si assume</w:t>
+      </w:r>
+      <w:r>
+        <w:rPr>
+          <w:sz w:val="24"/>
+          <w:szCs w:val="24"/>
+        </w:rPr>
+        <w:t>:</w:t>
+      </w:r>
+    </w:p>
+    <w:p>
+      <w:pPr>
+        <w:pStyle w:val="Paragrafoelenco"/>
+        <w:numPr>
+          <w:ilvl w:val="0"/>
+          <w:numId w:val="23"/>
+        </w:numPr>
+        <w:rPr>
+          <w:sz w:val="24"/>
+          <w:szCs w:val="24"/>
+        </w:rPr>
+      </w:pPr>
+      <w:r>
+        <w:rPr>
+          <w:sz w:val="24"/>
+          <w:szCs w:val="24"/>
+        </w:rPr>
+        <w:t xml:space="preserve">Le dirty </w:t>
+      </w:r>
+      <w:r>
+        <w:rPr>
+          <w:sz w:val="24"/>
+          <w:szCs w:val="24"/>
+        </w:rPr>
+        <w:t xml:space="preserve">reads </w:t>
+      </w:r>
+      <w:r>
+        <w:rPr>
+          <w:sz w:val="24"/>
+          <w:szCs w:val="24"/>
+        </w:rPr>
+        <w:t>sono una tipologia di lettura che indica che</w:t>
+      </w:r>
+      <w:r>
+        <w:rPr>
+          <w:sz w:val="24"/>
+          <w:szCs w:val="24"/>
+        </w:rPr>
+        <w:t xml:space="preserve"> una transazione legge cambiamenti</w:t>
+      </w:r>
+      <w:r>
+        <w:rPr>
+          <w:sz w:val="24"/>
+          <w:szCs w:val="24"/>
+        </w:rPr>
+        <w:t xml:space="preserve"> su una o più risorse</w:t>
+      </w:r>
+      <w:r>
+        <w:rPr>
+          <w:sz w:val="24"/>
+          <w:szCs w:val="24"/>
+        </w:rPr>
+        <w:t xml:space="preserve"> non committati dalla precedente transazione;</w:t>
+      </w:r>
+      <w:r>
+        <w:rPr>
+          <w:sz w:val="24"/>
+          <w:szCs w:val="24"/>
+        </w:rPr>
+        <w:t xml:space="preserve"> </w:t>
+      </w:r>
+    </w:p>
+    <w:p>
+      <w:pPr>
+        <w:pStyle w:val="Paragrafoelenco"/>
+        <w:numPr>
+          <w:ilvl w:val="0"/>
+          <w:numId w:val="23"/>
+        </w:numPr>
+        <w:rPr>
+          <w:sz w:val="24"/>
+          <w:szCs w:val="24"/>
+        </w:rPr>
+      </w:pPr>
+      <w:r>
+        <w:rPr>
+          <w:sz w:val="24"/>
+          <w:szCs w:val="24"/>
+        </w:rPr>
+        <w:t>L</w:t>
+      </w:r>
+      <w:r>
+        <w:rPr>
+          <w:sz w:val="24"/>
+          <w:szCs w:val="24"/>
+        </w:rPr>
+        <w:t xml:space="preserve">e repeatable reads sono una tipologia di lettura che indica </w:t>
+      </w:r>
+      <w:r>
+        <w:rPr>
+          <w:sz w:val="24"/>
+          <w:szCs w:val="24"/>
+        </w:rPr>
+        <w:t>la situazione in cui</w:t>
+      </w:r>
+      <w:r>
+        <w:rPr>
+          <w:sz w:val="24"/>
+          <w:szCs w:val="24"/>
+        </w:rPr>
+        <w:t xml:space="preserve"> una risorsa, tra una lettura e l’altra</w:t>
+      </w:r>
+      <w:r>
+        <w:rPr>
+          <w:sz w:val="24"/>
+          <w:szCs w:val="24"/>
+        </w:rPr>
+        <w:t xml:space="preserve"> nella stessa transazione</w:t>
+      </w:r>
+      <w:r>
+        <w:rPr>
+          <w:sz w:val="24"/>
+          <w:szCs w:val="24"/>
+        </w:rPr>
+        <w:t>, non è cambiata;</w:t>
+      </w:r>
+      <w:r>
+        <w:rPr>
+          <w:sz w:val="24"/>
+          <w:szCs w:val="24"/>
+        </w:rPr>
+        <w:t xml:space="preserve"> </w:t>
+      </w:r>
+    </w:p>
+    <w:p>
+      <w:pPr>
+        <w:pStyle w:val="Paragrafoelenco"/>
+        <w:numPr>
+          <w:ilvl w:val="0"/>
+          <w:numId w:val="23"/>
+        </w:numPr>
+        <w:rPr>
+          <w:sz w:val="24"/>
+          <w:szCs w:val="24"/>
+        </w:rPr>
+      </w:pPr>
+      <w:r>
+        <w:rPr>
+          <w:sz w:val="24"/>
+          <w:szCs w:val="24"/>
+        </w:rPr>
+        <w:t>L</w:t>
+      </w:r>
+      <w:r>
+        <w:rPr>
+          <w:sz w:val="24"/>
+          <w:szCs w:val="24"/>
+        </w:rPr>
+        <w:t xml:space="preserve">e phantom reads </w:t>
+      </w:r>
+      <w:r>
+        <w:rPr>
+          <w:sz w:val="24"/>
+          <w:szCs w:val="24"/>
+        </w:rPr>
+        <w:t xml:space="preserve">sono una tipologia di lettura che indica </w:t>
+      </w:r>
+      <w:r>
+        <w:rPr>
+          <w:sz w:val="24"/>
+          <w:szCs w:val="24"/>
+        </w:rPr>
+        <w:t xml:space="preserve">il fatto in cui con una transazione </w:t>
+      </w:r>
+      <w:r>
+        <w:rPr>
+          <w:sz w:val="24"/>
+          <w:szCs w:val="24"/>
+        </w:rPr>
+        <w:t>s</w:t>
+      </w:r>
+      <w:r>
+        <w:rPr>
+          <w:sz w:val="24"/>
+          <w:szCs w:val="24"/>
+        </w:rPr>
+        <w:t xml:space="preserve">i salvano risorse nel database, visibili anche alle transazioni iniziate prima dell’attuale. </w:t>
+      </w:r>
+    </w:p>
+    <w:p>
+      <w:pPr>
+        <w:pStyle w:val="Titolo2"/>
+      </w:pPr>
+      <w:r>
+        <w:t>6.2: Livelli di isolamento</w:t>
+      </w:r>
+    </w:p>
+    <w:p>
+      <w:pPr>
+        <w:rPr>
+          <w:sz w:val="24"/>
+          <w:szCs w:val="24"/>
+        </w:rPr>
+      </w:pPr>
+      <w:r>
+        <w:rPr>
+          <w:sz w:val="24"/>
+          <w:szCs w:val="24"/>
+        </w:rPr>
+        <w:t>I database utilizzano diverse tecniche per regolare l’accesso concorrente: tali tecniche impattano sul livello di isolamento della transazione. I diversi livelli di isolamento sono i seguenti:</w:t>
+      </w:r>
+    </w:p>
+    <w:p>
+      <w:pPr>
+        <w:pStyle w:val="Paragrafoelenco"/>
+        <w:numPr>
+          <w:ilvl w:val="0"/>
+          <w:numId w:val="24"/>
+        </w:numPr>
+        <w:rPr>
+          <w:sz w:val="24"/>
+          <w:szCs w:val="24"/>
+        </w:rPr>
+      </w:pPr>
+      <w:r>
+        <w:rPr>
+          <w:sz w:val="24"/>
+          <w:szCs w:val="24"/>
+        </w:rPr>
+        <w:t>Lettura non committata (isolamento meno restrittivo): la transazione può leggere dati non committati, provocando dirty, nonrepeatable e phantom reads;</w:t>
+      </w:r>
+    </w:p>
+    <w:p>
+      <w:pPr>
+        <w:pStyle w:val="Paragrafoelenco"/>
+        <w:numPr>
+          <w:ilvl w:val="0"/>
+          <w:numId w:val="24"/>
+        </w:numPr>
+        <w:rPr>
+          <w:sz w:val="24"/>
+          <w:szCs w:val="24"/>
+        </w:rPr>
+      </w:pPr>
+      <w:r>
+        <w:rPr>
+          <w:sz w:val="24"/>
+          <w:szCs w:val="24"/>
+        </w:rPr>
+        <w:t>Lettura committata: la transazione non può leggere dati non committati. In tal modo, le dirty reads sono prevenute, ma non le nonrepeatable e le phantom reads;</w:t>
+      </w:r>
+    </w:p>
+    <w:p>
+      <w:pPr>
+        <w:pStyle w:val="Paragrafoelenco"/>
+        <w:numPr>
+          <w:ilvl w:val="0"/>
+          <w:numId w:val="24"/>
+        </w:numPr>
+        <w:rPr>
+          <w:sz w:val="24"/>
+          <w:szCs w:val="24"/>
+        </w:rPr>
+      </w:pPr>
+      <w:r>
+        <w:rPr>
+          <w:sz w:val="24"/>
+          <w:szCs w:val="24"/>
+        </w:rPr>
+        <w:t>Lettura ripetuta: la transazione non può modificare dati attualmente in lettura da un’altra transazione. Ciò previene le dirty e le nonrepeatable reads, ma non le phantom;</w:t>
+      </w:r>
+    </w:p>
+    <w:p>
+      <w:pPr>
+        <w:pStyle w:val="Paragrafoelenco"/>
+        <w:numPr>
+          <w:ilvl w:val="0"/>
+          <w:numId w:val="24"/>
+        </w:numPr>
+        <w:rPr>
+          <w:sz w:val="24"/>
+          <w:szCs w:val="24"/>
+        </w:rPr>
+      </w:pPr>
+      <w:r>
+        <w:rPr>
+          <w:sz w:val="24"/>
+          <w:szCs w:val="24"/>
+        </w:rPr>
+        <w:lastRenderedPageBreak/>
+        <w:t>Serializzabile: la transazione ha lettura esclusiva, quindi le altre transazioni non possono leggere e scrivere gli stessi dati.</w:t>
+      </w:r>
+    </w:p>
+    <w:p>
+      <w:pPr>
+        <w:pStyle w:val="Titolo2"/>
+      </w:pPr>
+      <w:r>
+        <w:t>6.3: Java Transaction API</w:t>
+      </w:r>
+    </w:p>
+    <w:p>
+      <w:pPr>
+        <w:rPr>
+          <w:sz w:val="24"/>
+          <w:szCs w:val="24"/>
+        </w:rPr>
+      </w:pPr>
+      <w:r>
+        <w:rPr>
+          <w:sz w:val="24"/>
+          <w:szCs w:val="24"/>
+        </w:rPr>
+        <w:t>Java Transaction API (JTA) è una API che permette l’utilizzo delle transazioni in un ambiente Java.</w:t>
+      </w:r>
+      <w:r>
+        <w:rPr>
+          <w:sz w:val="24"/>
+          <w:szCs w:val="24"/>
+        </w:rPr>
+        <w:t xml:space="preserve"> Tale API permette di gestire le transazioni in applicazioni che fanno uso di risorse (ad esempio, i database) tramite un’architettura detta X/Open XA. Tale architettura mette a disposizione un Transaction Manager, il quale coordina le transazioni e conduce i commit ed i rollback tramite il Resource Manager, il quale è responsabile riguardo la gestione delle risorse ad esso associate. Un esempio di Resource Manager è il driver per il database relazionale, come JDBC.</w:t>
+      </w:r>
+      <w:r>
+        <w:rPr>
+          <w:sz w:val="24"/>
+          <w:szCs w:val="24"/>
+        </w:rPr>
+        <w:t xml:space="preserve"> Ad ogni risorsa corrisponde un Resource Manager diverso, quindi in caso di applicazioni distribuite l’architettura cambierebbe.</w:t>
+      </w:r>
     </w:p>
     <w:p>
       <w:pPr>
@@ -21365,176 +21714,30 @@
     </w:p>
     <w:p>
       <w:pPr>
-        <w:pStyle w:val="Titolo1"/>
-      </w:pPr>
-      <w:bookmarkStart w:id="109" w:name="_Toc30877667"/>
-      <w:r>
-        <w:lastRenderedPageBreak/>
-        <w:t xml:space="preserve">Extra: </w:t>
-      </w:r>
-      <w:r>
-        <w:t xml:space="preserve">Setup </w:t>
-      </w:r>
-      <w:r>
-        <w:t xml:space="preserve">Progetto </w:t>
-      </w:r>
-      <w:r>
-        <w:t>con EJB</w:t>
-      </w:r>
-      <w:bookmarkEnd w:id="109"/>
-    </w:p>
-    <w:p>
-      <w:pPr>
-        <w:rPr>
-          <w:sz w:val="24"/>
-          <w:szCs w:val="24"/>
-        </w:rPr>
-      </w:pPr>
-      <w:r>
-        <w:rPr>
-          <w:sz w:val="24"/>
-          <w:szCs w:val="24"/>
-        </w:rPr>
-        <w:t>Passi da seguire:</w:t>
-      </w:r>
-    </w:p>
-    <w:p>
-      <w:pPr>
-        <w:pStyle w:val="Paragrafoelenco"/>
-        <w:numPr>
-          <w:ilvl w:val="0"/>
-          <w:numId w:val="17"/>
-        </w:numPr>
-        <w:rPr>
-          <w:sz w:val="24"/>
-          <w:szCs w:val="24"/>
-          <w:lang w:val="en-US"/>
-        </w:rPr>
-      </w:pPr>
-      <w:r>
-        <w:rPr>
-          <w:sz w:val="24"/>
-          <w:szCs w:val="24"/>
-          <w:lang w:val="en-US"/>
-        </w:rPr>
-        <w:t>Creare un progetto per l’EJB</w:t>
-      </w:r>
-    </w:p>
-    <w:p>
-      <w:pPr>
-        <w:pStyle w:val="Paragrafoelenco"/>
-        <w:numPr>
-          <w:ilvl w:val="0"/>
-          <w:numId w:val="17"/>
-        </w:numPr>
-        <w:rPr>
-          <w:sz w:val="24"/>
-          <w:szCs w:val="24"/>
-        </w:rPr>
-      </w:pPr>
-      <w:r>
-        <w:rPr>
-          <w:sz w:val="24"/>
-          <w:szCs w:val="24"/>
-        </w:rPr>
-        <w:t xml:space="preserve">Creare un progetto per il </w:t>
-      </w:r>
-      <w:r>
-        <w:rPr>
-          <w:sz w:val="24"/>
-          <w:szCs w:val="24"/>
-        </w:rPr>
-        <w:t>client</w:t>
-      </w:r>
-    </w:p>
-    <w:p>
-      <w:pPr>
-        <w:pStyle w:val="Paragrafoelenco"/>
-        <w:numPr>
-          <w:ilvl w:val="0"/>
-          <w:numId w:val="17"/>
-        </w:numPr>
-        <w:rPr>
-          <w:sz w:val="24"/>
-          <w:szCs w:val="24"/>
-        </w:rPr>
-      </w:pPr>
-      <w:r>
-        <w:rPr>
-          <w:sz w:val="24"/>
-          <w:szCs w:val="24"/>
-        </w:rPr>
-        <w:t>Includere le librerie</w:t>
-      </w:r>
-    </w:p>
-    <w:p>
-      <w:pPr>
-        <w:pStyle w:val="Paragrafoelenco"/>
-        <w:numPr>
-          <w:ilvl w:val="0"/>
-          <w:numId w:val="17"/>
-        </w:numPr>
-        <w:rPr>
-          <w:sz w:val="24"/>
-          <w:szCs w:val="24"/>
-        </w:rPr>
-      </w:pPr>
-      <w:r>
-        <w:rPr>
-          <w:sz w:val="24"/>
-          <w:szCs w:val="24"/>
-        </w:rPr>
-        <w:t>Scrivere del codice</w:t>
-      </w:r>
-    </w:p>
-    <w:p>
-      <w:pPr>
-        <w:pStyle w:val="Paragrafoelenco"/>
-        <w:numPr>
-          <w:ilvl w:val="0"/>
-          <w:numId w:val="17"/>
-        </w:numPr>
-        <w:rPr>
-          <w:sz w:val="24"/>
-          <w:szCs w:val="24"/>
-        </w:rPr>
-      </w:pPr>
-      <w:r>
-        <w:rPr>
-          <w:sz w:val="24"/>
-          <w:szCs w:val="24"/>
-        </w:rPr>
-        <w:t>Effettuare il deployment</w:t>
-      </w:r>
-    </w:p>
-    <w:p>
-      <w:pPr>
-        <w:pStyle w:val="Titolo2"/>
-      </w:pPr>
-      <w:bookmarkStart w:id="110" w:name="_Toc30877668"/>
-      <w:r>
-        <w:t>Creare un progetto per l’EJB</w:t>
-      </w:r>
-      <w:bookmarkEnd w:id="110"/>
-    </w:p>
-    <w:p>
-      <w:pPr>
-        <w:rPr>
-          <w:sz w:val="24"/>
-          <w:szCs w:val="24"/>
-        </w:rPr>
-      </w:pPr>
-      <w:r>
-        <w:rPr>
-          <w:noProof/>
+        <w:ind w:left="-567" w:firstLine="283"/>
+        <w:jc w:val="center"/>
+        <w:rPr>
+          <w:sz w:val="24"/>
+          <w:szCs w:val="24"/>
+        </w:rPr>
+        <w:sectPr>
+          <w:type w:val="continuous"/>
+          <w:pgSz w:w="11906" w:h="16838"/>
+          <w:pgMar w:top="1417" w:right="1134" w:bottom="567" w:left="1134" w:header="708" w:footer="708" w:gutter="0"/>
+          <w:cols w:num="2" w:space="286"/>
+          <w:docGrid w:linePitch="360"/>
+        </w:sectPr>
+      </w:pPr>
+      <w:r>
+        <w:rPr>
           <w:sz w:val="24"/>
           <w:szCs w:val="24"/>
         </w:rPr>
         <w:drawing>
-          <wp:inline distT="0" distB="0" distL="0" distR="0" wp14:anchorId="6EE9FBAB" wp14:editId="5E7762EA">
-            <wp:extent cx="6120130" cy="4242435"/>
-            <wp:effectExtent l="0" t="0" r="0" b="5715"/>
-            <wp:docPr id="470" name="Immagine 470"/>
+          <wp:inline distT="0" distB="0" distL="0" distR="0" wp14:anchorId="3FE6BDC7" wp14:editId="5915909B">
+            <wp:extent cx="1257557" cy="2743200"/>
+            <wp:effectExtent l="0" t="0" r="0" b="0"/>
+            <wp:docPr id="507" name="Immagine 507"/>
             <wp:cNvGraphicFramePr>
               <a:graphicFrameLocks xmlns:a="http://schemas.openxmlformats.org/drawingml/2006/main" noChangeAspect="1"/>
             </wp:cNvGraphicFramePr>
@@ -21554,7 +21757,7 @@
                   <pic:spPr>
                     <a:xfrm>
                       <a:off x="0" y="0"/>
-                      <a:ext cx="6120130" cy="4242435"/>
+                      <a:ext cx="1264344" cy="2758006"/>
                     </a:xfrm>
                     <a:prstGeom prst="rect">
                       <a:avLst/>
@@ -21566,26 +21769,23 @@
           </wp:inline>
         </w:drawing>
       </w:r>
-    </w:p>
-    <w:p>
-      <w:pPr>
-        <w:jc w:val="center"/>
-        <w:rPr>
-          <w:sz w:val="24"/>
-          <w:szCs w:val="24"/>
-        </w:rPr>
-      </w:pPr>
-      <w:r>
-        <w:rPr>
-          <w:noProof/>
+      <w:r>
+        <w:rPr>
+          <w:sz w:val="24"/>
+          <w:szCs w:val="24"/>
+        </w:rPr>
+        <w:br w:type="column"/>
+      </w:r>
+      <w:r>
+        <w:rPr>
           <w:sz w:val="24"/>
           <w:szCs w:val="24"/>
         </w:rPr>
         <w:drawing>
-          <wp:inline distT="0" distB="0" distL="0" distR="0" wp14:anchorId="4ECC632D" wp14:editId="12058ED1">
-            <wp:extent cx="4982270" cy="2343477"/>
-            <wp:effectExtent l="0" t="0" r="8890" b="0"/>
-            <wp:docPr id="471" name="Immagine 471"/>
+          <wp:inline distT="0" distB="0" distL="0" distR="0" wp14:anchorId="2CC796E3" wp14:editId="65D7646B">
+            <wp:extent cx="2186608" cy="2742442"/>
+            <wp:effectExtent l="0" t="0" r="4445" b="1270"/>
+            <wp:docPr id="508" name="Immagine 508"/>
             <wp:cNvGraphicFramePr>
               <a:graphicFrameLocks xmlns:a="http://schemas.openxmlformats.org/drawingml/2006/main" noChangeAspect="1"/>
             </wp:cNvGraphicFramePr>
@@ -21605,7 +21805,7 @@
                   <pic:spPr>
                     <a:xfrm>
                       <a:off x="0" y="0"/>
-                      <a:ext cx="4982270" cy="2343477"/>
+                      <a:ext cx="2207936" cy="2769191"/>
                     </a:xfrm>
                     <a:prstGeom prst="rect">
                       <a:avLst/>
@@ -21620,6 +21820,96 @@
     </w:p>
     <w:p>
       <w:pPr>
+        <w:pStyle w:val="Titolo2"/>
+      </w:pPr>
+      <w:r>
+        <w:t xml:space="preserve">6.3: </w:t>
+      </w:r>
+      <w:r>
+        <w:t>Transazioni negli EJB</w:t>
+      </w:r>
+    </w:p>
+    <w:p>
+      <w:pPr>
+        <w:rPr>
+          <w:sz w:val="24"/>
+          <w:szCs w:val="24"/>
+        </w:rPr>
+      </w:pPr>
+      <w:r>
+        <w:rPr>
+          <w:sz w:val="24"/>
+          <w:szCs w:val="24"/>
+        </w:rPr>
+        <w:t>Quando si sviluppa un EJB con logica di business, non c’è bisogno di preoccuparsi riguardo la struttura interna del</w:t>
+      </w:r>
+      <w:r>
+        <w:rPr>
+          <w:sz w:val="24"/>
+          <w:szCs w:val="24"/>
+        </w:rPr>
+        <w:t xml:space="preserve"> Transaction Manager o del Resource Manager siccome JTA nasconde tale complessità.</w:t>
+      </w:r>
+      <w:r>
+        <w:rPr>
+          <w:sz w:val="24"/>
+          <w:szCs w:val="24"/>
+        </w:rPr>
+        <w:t xml:space="preserve"> Gli EJB integrano le transazioni sin dalla loro nascita, difatti ogni loro metodo è automaticamente racchiuso in una transazione. Tale comportamento è conosciuto come container-managed transaction perché le transazioni sono comunque gestite dal container EJB. Ciò spiega come mai le chiamate a persist (metodo dell’Entity Manager) non sono racchiuse dalla transazione che generalmente scriveremmo.</w:t>
+      </w:r>
+    </w:p>
+    <w:p>
+      <w:pPr>
+        <w:rPr>
+          <w:sz w:val="24"/>
+          <w:szCs w:val="24"/>
+        </w:rPr>
+      </w:pPr>
+      <w:r>
+        <w:rPr>
+          <w:noProof/>
+          <w:sz w:val="24"/>
+          <w:szCs w:val="24"/>
+        </w:rPr>
+        <w:drawing>
+          <wp:inline distT="0" distB="0" distL="0" distR="0" wp14:anchorId="529A01BB" wp14:editId="794137F9">
+            <wp:extent cx="4892400" cy="1821600"/>
+            <wp:effectExtent l="0" t="0" r="3810" b="7620"/>
+            <wp:docPr id="509" name="Immagine 509"/>
+            <wp:cNvGraphicFramePr>
+              <a:graphicFrameLocks xmlns:a="http://schemas.openxmlformats.org/drawingml/2006/main" noChangeAspect="1"/>
+            </wp:cNvGraphicFramePr>
+            <a:graphic xmlns:a="http://schemas.openxmlformats.org/drawingml/2006/main">
+              <a:graphicData uri="http://schemas.openxmlformats.org/drawingml/2006/picture">
+                <pic:pic xmlns:pic="http://schemas.openxmlformats.org/drawingml/2006/picture">
+                  <pic:nvPicPr>
+                    <pic:cNvPr id="1" name=""/>
+                    <pic:cNvPicPr/>
+                  </pic:nvPicPr>
+                  <pic:blipFill>
+                    <a:blip r:embed="rId64"/>
+                    <a:stretch>
+                      <a:fillRect/>
+                    </a:stretch>
+                  </pic:blipFill>
+                  <pic:spPr>
+                    <a:xfrm>
+                      <a:off x="0" y="0"/>
+                      <a:ext cx="4892400" cy="1821600"/>
+                    </a:xfrm>
+                    <a:prstGeom prst="rect">
+                      <a:avLst/>
+                    </a:prstGeom>
+                  </pic:spPr>
+                </pic:pic>
+              </a:graphicData>
+            </a:graphic>
+          </wp:inline>
+        </w:drawing>
+      </w:r>
+    </w:p>
+    <w:p>
+      <w:pPr>
         <w:jc w:val="center"/>
         <w:rPr>
           <w:sz w:val="24"/>
@@ -21628,16 +21918,15 @@
       </w:pPr>
       <w:r>
         <w:rPr>
-          <w:noProof/>
           <w:sz w:val="24"/>
           <w:szCs w:val="24"/>
         </w:rPr>
         <w:lastRenderedPageBreak/>
         <w:drawing>
-          <wp:inline distT="0" distB="0" distL="0" distR="0" wp14:anchorId="58A72A28" wp14:editId="20091880">
-            <wp:extent cx="4991797" cy="1276528"/>
-            <wp:effectExtent l="0" t="0" r="0" b="0"/>
-            <wp:docPr id="472" name="Immagine 472"/>
+          <wp:inline distT="0" distB="0" distL="0" distR="0" wp14:anchorId="53FE48CF" wp14:editId="3BEBEAD1">
+            <wp:extent cx="5271714" cy="2691648"/>
+            <wp:effectExtent l="0" t="0" r="5715" b="0"/>
+            <wp:docPr id="510" name="Immagine 510"/>
             <wp:cNvGraphicFramePr>
               <a:graphicFrameLocks xmlns:a="http://schemas.openxmlformats.org/drawingml/2006/main" noChangeAspect="1"/>
             </wp:cNvGraphicFramePr>
@@ -21657,7 +21946,7 @@
                   <pic:spPr>
                     <a:xfrm>
                       <a:off x="0" y="0"/>
-                      <a:ext cx="4991797" cy="1276528"/>
+                      <a:ext cx="5290584" cy="2701283"/>
                     </a:xfrm>
                     <a:prstGeom prst="rect">
                       <a:avLst/>
@@ -21674,15 +21963,249 @@
       <w:pPr>
         <w:pStyle w:val="Titolo2"/>
       </w:pPr>
-      <w:bookmarkStart w:id="111" w:name="_Toc30877669"/>
-      <w:r>
-        <w:t>Creare un progetto per il client</w:t>
-      </w:r>
-      <w:bookmarkEnd w:id="111"/>
-    </w:p>
-    <w:p>
-      <w:pPr>
-        <w:jc w:val="center"/>
+      <w:r>
+        <w:t>Capitolo 7: Java Messa</w:t>
+      </w:r>
+      <w:r>
+        <w:t>ge Service</w:t>
+      </w:r>
+    </w:p>
+    <w:p>
+      <w:pPr>
+        <w:rPr>
+          <w:sz w:val="24"/>
+          <w:szCs w:val="24"/>
+        </w:rPr>
+      </w:pPr>
+      <w:r>
+        <w:rPr>
+          <w:sz w:val="24"/>
+          <w:szCs w:val="24"/>
+        </w:rPr>
+        <w:t>« Da pagina 417 »</w:t>
+      </w:r>
+      <w:bookmarkStart w:id="108" w:name="_GoBack"/>
+      <w:bookmarkEnd w:id="108"/>
+    </w:p>
+    <w:p>
+      <w:pPr>
+        <w:rPr>
+          <w:sz w:val="24"/>
+          <w:szCs w:val="24"/>
+        </w:rPr>
+      </w:pPr>
+    </w:p>
+    <w:p>
+      <w:pPr>
+        <w:rPr>
+          <w:sz w:val="24"/>
+          <w:szCs w:val="24"/>
+        </w:rPr>
+      </w:pPr>
+    </w:p>
+    <w:p>
+      <w:pPr>
+        <w:rPr>
+          <w:sz w:val="24"/>
+          <w:szCs w:val="24"/>
+        </w:rPr>
+      </w:pPr>
+    </w:p>
+    <w:p>
+      <w:pPr>
+        <w:rPr>
+          <w:sz w:val="24"/>
+          <w:szCs w:val="24"/>
+        </w:rPr>
+      </w:pPr>
+    </w:p>
+    <w:p>
+      <w:pPr>
+        <w:rPr>
+          <w:sz w:val="24"/>
+          <w:szCs w:val="24"/>
+        </w:rPr>
+      </w:pPr>
+    </w:p>
+    <w:p>
+      <w:pPr>
+        <w:rPr>
+          <w:sz w:val="24"/>
+          <w:szCs w:val="24"/>
+        </w:rPr>
+      </w:pPr>
+    </w:p>
+    <w:p>
+      <w:pPr>
+        <w:rPr>
+          <w:sz w:val="24"/>
+          <w:szCs w:val="24"/>
+        </w:rPr>
+        <w:sectPr>
+          <w:type w:val="continuous"/>
+          <w:pgSz w:w="11906" w:h="16838"/>
+          <w:pgMar w:top="1417" w:right="1134" w:bottom="567" w:left="1134" w:header="708" w:footer="708" w:gutter="0"/>
+          <w:cols w:space="708"/>
+          <w:docGrid w:linePitch="360"/>
+        </w:sectPr>
+      </w:pPr>
+    </w:p>
+    <w:p>
+      <w:pPr>
+        <w:pStyle w:val="Titolo1"/>
+      </w:pPr>
+      <w:bookmarkStart w:id="109" w:name="_Toc30877667"/>
+      <w:r>
+        <w:lastRenderedPageBreak/>
+        <w:t xml:space="preserve">Extra: </w:t>
+      </w:r>
+      <w:r>
+        <w:t xml:space="preserve">Setup </w:t>
+      </w:r>
+      <w:r>
+        <w:t xml:space="preserve">Progetto </w:t>
+      </w:r>
+      <w:r>
+        <w:t>con EJB</w:t>
+      </w:r>
+      <w:bookmarkEnd w:id="109"/>
+    </w:p>
+    <w:p>
+      <w:pPr>
+        <w:rPr>
+          <w:sz w:val="24"/>
+          <w:szCs w:val="24"/>
+        </w:rPr>
+      </w:pPr>
+      <w:r>
+        <w:rPr>
+          <w:sz w:val="24"/>
+          <w:szCs w:val="24"/>
+        </w:rPr>
+        <w:t>Passi da seguire:</w:t>
+      </w:r>
+    </w:p>
+    <w:p>
+      <w:pPr>
+        <w:pStyle w:val="Paragrafoelenco"/>
+        <w:numPr>
+          <w:ilvl w:val="0"/>
+          <w:numId w:val="17"/>
+        </w:numPr>
+        <w:rPr>
+          <w:sz w:val="24"/>
+          <w:szCs w:val="24"/>
+          <w:lang w:val="en-US"/>
+        </w:rPr>
+      </w:pPr>
+      <w:r>
+        <w:rPr>
+          <w:sz w:val="24"/>
+          <w:szCs w:val="24"/>
+          <w:lang w:val="en-US"/>
+        </w:rPr>
+        <w:t>Creare un progetto per l’EJB</w:t>
+      </w:r>
+    </w:p>
+    <w:p>
+      <w:pPr>
+        <w:pStyle w:val="Paragrafoelenco"/>
+        <w:numPr>
+          <w:ilvl w:val="0"/>
+          <w:numId w:val="17"/>
+        </w:numPr>
+        <w:rPr>
+          <w:sz w:val="24"/>
+          <w:szCs w:val="24"/>
+        </w:rPr>
+      </w:pPr>
+      <w:r>
+        <w:rPr>
+          <w:sz w:val="24"/>
+          <w:szCs w:val="24"/>
+        </w:rPr>
+        <w:t xml:space="preserve">Creare un progetto per il </w:t>
+      </w:r>
+      <w:r>
+        <w:rPr>
+          <w:sz w:val="24"/>
+          <w:szCs w:val="24"/>
+        </w:rPr>
+        <w:t>client</w:t>
+      </w:r>
+    </w:p>
+    <w:p>
+      <w:pPr>
+        <w:pStyle w:val="Paragrafoelenco"/>
+        <w:numPr>
+          <w:ilvl w:val="0"/>
+          <w:numId w:val="17"/>
+        </w:numPr>
+        <w:rPr>
+          <w:sz w:val="24"/>
+          <w:szCs w:val="24"/>
+        </w:rPr>
+      </w:pPr>
+      <w:r>
+        <w:rPr>
+          <w:sz w:val="24"/>
+          <w:szCs w:val="24"/>
+        </w:rPr>
+        <w:t>Includere le librerie</w:t>
+      </w:r>
+    </w:p>
+    <w:p>
+      <w:pPr>
+        <w:pStyle w:val="Paragrafoelenco"/>
+        <w:numPr>
+          <w:ilvl w:val="0"/>
+          <w:numId w:val="17"/>
+        </w:numPr>
+        <w:rPr>
+          <w:sz w:val="24"/>
+          <w:szCs w:val="24"/>
+        </w:rPr>
+      </w:pPr>
+      <w:r>
+        <w:rPr>
+          <w:sz w:val="24"/>
+          <w:szCs w:val="24"/>
+        </w:rPr>
+        <w:t>Scrivere del codice</w:t>
+      </w:r>
+    </w:p>
+    <w:p>
+      <w:pPr>
+        <w:pStyle w:val="Paragrafoelenco"/>
+        <w:numPr>
+          <w:ilvl w:val="0"/>
+          <w:numId w:val="17"/>
+        </w:numPr>
+        <w:rPr>
+          <w:sz w:val="24"/>
+          <w:szCs w:val="24"/>
+        </w:rPr>
+      </w:pPr>
+      <w:r>
+        <w:rPr>
+          <w:sz w:val="24"/>
+          <w:szCs w:val="24"/>
+        </w:rPr>
+        <w:t>Effettuare il deployment</w:t>
+      </w:r>
+    </w:p>
+    <w:p>
+      <w:pPr>
+        <w:pStyle w:val="Titolo2"/>
+      </w:pPr>
+      <w:bookmarkStart w:id="110" w:name="_Toc30877668"/>
+      <w:r>
+        <w:t>Creare un progetto per l’EJB</w:t>
+      </w:r>
+      <w:bookmarkEnd w:id="110"/>
+    </w:p>
+    <w:p>
+      <w:pPr>
         <w:rPr>
           <w:sz w:val="24"/>
           <w:szCs w:val="24"/>
@@ -21695,10 +22218,10 @@
           <w:szCs w:val="24"/>
         </w:rPr>
         <w:drawing>
-          <wp:inline distT="0" distB="0" distL="0" distR="0" wp14:anchorId="066E3BE6" wp14:editId="56F192E1">
-            <wp:extent cx="6120130" cy="4227830"/>
-            <wp:effectExtent l="0" t="0" r="0" b="1270"/>
-            <wp:docPr id="473" name="Immagine 473"/>
+          <wp:inline distT="0" distB="0" distL="0" distR="0" wp14:anchorId="6EE9FBAB" wp14:editId="5E7762EA">
+            <wp:extent cx="6120130" cy="4242435"/>
+            <wp:effectExtent l="0" t="0" r="0" b="5715"/>
+            <wp:docPr id="470" name="Immagine 470"/>
             <wp:cNvGraphicFramePr>
               <a:graphicFrameLocks xmlns:a="http://schemas.openxmlformats.org/drawingml/2006/main" noChangeAspect="1"/>
             </wp:cNvGraphicFramePr>
@@ -21718,7 +22241,7 @@
                   <pic:spPr>
                     <a:xfrm>
                       <a:off x="0" y="0"/>
-                      <a:ext cx="6120130" cy="4227830"/>
+                      <a:ext cx="6120130" cy="4242435"/>
                     </a:xfrm>
                     <a:prstGeom prst="rect">
                       <a:avLst/>
@@ -21746,10 +22269,10 @@
           <w:szCs w:val="24"/>
         </w:rPr>
         <w:drawing>
-          <wp:inline distT="0" distB="0" distL="0" distR="0" wp14:anchorId="643D321C" wp14:editId="1AB83BB5">
-            <wp:extent cx="4858428" cy="2848373"/>
-            <wp:effectExtent l="0" t="0" r="0" b="9525"/>
-            <wp:docPr id="474" name="Immagine 474"/>
+          <wp:inline distT="0" distB="0" distL="0" distR="0" wp14:anchorId="4ECC632D" wp14:editId="12058ED1">
+            <wp:extent cx="4982270" cy="2343477"/>
+            <wp:effectExtent l="0" t="0" r="8890" b="0"/>
+            <wp:docPr id="471" name="Immagine 471"/>
             <wp:cNvGraphicFramePr>
               <a:graphicFrameLocks xmlns:a="http://schemas.openxmlformats.org/drawingml/2006/main" noChangeAspect="1"/>
             </wp:cNvGraphicFramePr>
@@ -21769,7 +22292,7 @@
                   <pic:spPr>
                     <a:xfrm>
                       <a:off x="0" y="0"/>
-                      <a:ext cx="4858428" cy="2848373"/>
+                      <a:ext cx="4982270" cy="2343477"/>
                     </a:xfrm>
                     <a:prstGeom prst="rect">
                       <a:avLst/>
@@ -21784,44 +22307,24 @@
     </w:p>
     <w:p>
       <w:pPr>
-        <w:pStyle w:val="Titolo2"/>
-      </w:pPr>
-      <w:bookmarkStart w:id="112" w:name="_Toc30877670"/>
-      <w:r>
+        <w:jc w:val="center"/>
+        <w:rPr>
+          <w:sz w:val="24"/>
+          <w:szCs w:val="24"/>
+        </w:rPr>
+      </w:pPr>
+      <w:r>
+        <w:rPr>
+          <w:noProof/>
+          <w:sz w:val="24"/>
+          <w:szCs w:val="24"/>
+        </w:rPr>
         <w:lastRenderedPageBreak/>
-        <w:t>Includere le librerie</w:t>
-      </w:r>
-      <w:bookmarkEnd w:id="112"/>
-    </w:p>
-    <w:p>
-      <w:pPr>
-        <w:pStyle w:val="Titolo3"/>
-      </w:pPr>
-      <w:bookmarkStart w:id="113" w:name="_Toc30877671"/>
-      <w:r>
-        <w:t>Includere le librerie del client</w:t>
-      </w:r>
-      <w:bookmarkEnd w:id="113"/>
-    </w:p>
-    <w:p>
-      <w:pPr>
-        <w:jc w:val="center"/>
-        <w:rPr>
-          <w:sz w:val="24"/>
-          <w:szCs w:val="24"/>
-        </w:rPr>
-      </w:pPr>
-      <w:r>
-        <w:rPr>
-          <w:noProof/>
-          <w:sz w:val="24"/>
-          <w:szCs w:val="24"/>
-        </w:rPr>
         <w:drawing>
-          <wp:inline distT="0" distB="0" distL="0" distR="0" wp14:anchorId="4E25E9C6" wp14:editId="021F951A">
-            <wp:extent cx="6120130" cy="4426585"/>
+          <wp:inline distT="0" distB="0" distL="0" distR="0" wp14:anchorId="58A72A28" wp14:editId="20091880">
+            <wp:extent cx="4991797" cy="1276528"/>
             <wp:effectExtent l="0" t="0" r="0" b="0"/>
-            <wp:docPr id="475" name="Immagine 475"/>
+            <wp:docPr id="472" name="Immagine 472"/>
             <wp:cNvGraphicFramePr>
               <a:graphicFrameLocks xmlns:a="http://schemas.openxmlformats.org/drawingml/2006/main" noChangeAspect="1"/>
             </wp:cNvGraphicFramePr>
@@ -21841,7 +22344,7 @@
                   <pic:spPr>
                     <a:xfrm>
                       <a:off x="0" y="0"/>
-                      <a:ext cx="6120130" cy="4426585"/>
+                      <a:ext cx="4991797" cy="1276528"/>
                     </a:xfrm>
                     <a:prstGeom prst="rect">
                       <a:avLst/>
@@ -21856,6 +22359,16 @@
     </w:p>
     <w:p>
       <w:pPr>
+        <w:pStyle w:val="Titolo2"/>
+      </w:pPr>
+      <w:bookmarkStart w:id="111" w:name="_Toc30877669"/>
+      <w:r>
+        <w:t>Creare un progetto per il client</w:t>
+      </w:r>
+      <w:bookmarkEnd w:id="111"/>
+    </w:p>
+    <w:p>
+      <w:pPr>
         <w:jc w:val="center"/>
         <w:rPr>
           <w:sz w:val="24"/>
@@ -21869,10 +22382,10 @@
           <w:szCs w:val="24"/>
         </w:rPr>
         <w:drawing>
-          <wp:inline distT="0" distB="0" distL="0" distR="0" wp14:anchorId="74738C8B" wp14:editId="0FE3A649">
-            <wp:extent cx="3181794" cy="3753374"/>
-            <wp:effectExtent l="0" t="0" r="0" b="0"/>
-            <wp:docPr id="476" name="Immagine 476"/>
+          <wp:inline distT="0" distB="0" distL="0" distR="0" wp14:anchorId="066E3BE6" wp14:editId="56F192E1">
+            <wp:extent cx="6120130" cy="4227830"/>
+            <wp:effectExtent l="0" t="0" r="0" b="1270"/>
+            <wp:docPr id="473" name="Immagine 473"/>
             <wp:cNvGraphicFramePr>
               <a:graphicFrameLocks xmlns:a="http://schemas.openxmlformats.org/drawingml/2006/main" noChangeAspect="1"/>
             </wp:cNvGraphicFramePr>
@@ -21892,7 +22405,7 @@
                   <pic:spPr>
                     <a:xfrm>
                       <a:off x="0" y="0"/>
-                      <a:ext cx="3181794" cy="3753374"/>
+                      <a:ext cx="6120130" cy="4227830"/>
                     </a:xfrm>
                     <a:prstGeom prst="rect">
                       <a:avLst/>
@@ -21907,44 +22420,6 @@
     </w:p>
     <w:p>
       <w:pPr>
-        <w:rPr>
-          <w:sz w:val="24"/>
-          <w:szCs w:val="24"/>
-        </w:rPr>
-      </w:pPr>
-      <w:r>
-        <w:rPr>
-          <w:sz w:val="24"/>
-          <w:szCs w:val="24"/>
-        </w:rPr>
-        <w:lastRenderedPageBreak/>
-        <w:t>Di seguito è necessario aggiungere la libreria per Glassfish. Tale libreria non</w:t>
-      </w:r>
-      <w:r>
-        <w:rPr>
-          <w:sz w:val="24"/>
-          <w:szCs w:val="24"/>
-        </w:rPr>
-        <w:t xml:space="preserve"> è presente, bisogna crearla (nell’immagine precedente risulta già creata). Per crearla, è necessario premere il pulsante Create, dare un nome alla libreria lasciando come tipo “Class Libraries”, scegliere un JAR, selezionare gf-client.jar dalla directory del server Glassfish/lib.</w:t>
-      </w:r>
-    </w:p>
-    <w:p>
-      <w:pPr>
-        <w:rPr>
-          <w:sz w:val="24"/>
-          <w:szCs w:val="24"/>
-        </w:rPr>
-      </w:pPr>
-      <w:r>
-        <w:rPr>
-          <w:sz w:val="24"/>
-          <w:szCs w:val="24"/>
-        </w:rPr>
-        <w:t>Aggiungiamo, quindi, anche la nuova libreria creata.</w:t>
-      </w:r>
-    </w:p>
-    <w:p>
-      <w:pPr>
         <w:jc w:val="center"/>
         <w:rPr>
           <w:sz w:val="24"/>
@@ -21958,10 +22433,10 @@
           <w:szCs w:val="24"/>
         </w:rPr>
         <w:drawing>
-          <wp:inline distT="0" distB="0" distL="0" distR="0" wp14:anchorId="6360FBF1" wp14:editId="1AAE3B4C">
-            <wp:extent cx="3191320" cy="3781953"/>
+          <wp:inline distT="0" distB="0" distL="0" distR="0" wp14:anchorId="643D321C" wp14:editId="1AB83BB5">
+            <wp:extent cx="4858428" cy="2848373"/>
             <wp:effectExtent l="0" t="0" r="0" b="9525"/>
-            <wp:docPr id="477" name="Immagine 477"/>
+            <wp:docPr id="474" name="Immagine 474"/>
             <wp:cNvGraphicFramePr>
               <a:graphicFrameLocks xmlns:a="http://schemas.openxmlformats.org/drawingml/2006/main" noChangeAspect="1"/>
             </wp:cNvGraphicFramePr>
@@ -21981,7 +22456,7 @@
                   <pic:spPr>
                     <a:xfrm>
                       <a:off x="0" y="0"/>
-                      <a:ext cx="3191320" cy="3781953"/>
+                      <a:ext cx="4858428" cy="2848373"/>
                     </a:xfrm>
                     <a:prstGeom prst="rect">
                       <a:avLst/>
@@ -21996,38 +22471,24 @@
     </w:p>
     <w:p>
       <w:pPr>
+        <w:pStyle w:val="Titolo2"/>
+      </w:pPr>
+      <w:bookmarkStart w:id="112" w:name="_Toc30877670"/>
+      <w:r>
+        <w:lastRenderedPageBreak/>
+        <w:t>Includere le librerie</w:t>
+      </w:r>
+      <w:bookmarkEnd w:id="112"/>
+    </w:p>
+    <w:p>
+      <w:pPr>
         <w:pStyle w:val="Titolo3"/>
       </w:pPr>
-      <w:bookmarkStart w:id="114" w:name="_Toc30877672"/>
-      <w:r>
-        <w:t>Includere le librerie del server</w:t>
-      </w:r>
-      <w:bookmarkEnd w:id="114"/>
-    </w:p>
-    <w:p>
-      <w:pPr>
-        <w:rPr>
-          <w:sz w:val="24"/>
-          <w:szCs w:val="24"/>
-        </w:rPr>
-      </w:pPr>
-      <w:r>
-        <w:rPr>
-          <w:sz w:val="24"/>
-          <w:szCs w:val="24"/>
-        </w:rPr>
-        <w:t>Non è necessario includere librerie per il server. Nel caso ci fossero problemi nel sorgente di librerie non trovate, includere Java EE 7 API Library come fatto con il client.</w:t>
-      </w:r>
-    </w:p>
-    <w:p>
-      <w:pPr>
-        <w:pStyle w:val="Titolo2"/>
-      </w:pPr>
-      <w:bookmarkStart w:id="115" w:name="_Toc30877673"/>
-      <w:r>
-        <w:t>Codice e deployment</w:t>
-      </w:r>
-      <w:bookmarkEnd w:id="115"/>
+      <w:bookmarkStart w:id="113" w:name="_Toc30877671"/>
+      <w:r>
+        <w:t>Includere le librerie del client</w:t>
+      </w:r>
+      <w:bookmarkEnd w:id="113"/>
     </w:p>
     <w:p>
       <w:pPr>
@@ -22044,10 +22505,10 @@
           <w:szCs w:val="24"/>
         </w:rPr>
         <w:drawing>
-          <wp:inline distT="0" distB="0" distL="0" distR="0" wp14:anchorId="5D25FE95" wp14:editId="15A47BD7">
-            <wp:extent cx="2029108" cy="2829320"/>
-            <wp:effectExtent l="0" t="0" r="9525" b="9525"/>
-            <wp:docPr id="479" name="Immagine 479"/>
+          <wp:inline distT="0" distB="0" distL="0" distR="0" wp14:anchorId="4E25E9C6" wp14:editId="021F951A">
+            <wp:extent cx="6120130" cy="4426585"/>
+            <wp:effectExtent l="0" t="0" r="0" b="0"/>
+            <wp:docPr id="475" name="Immagine 475"/>
             <wp:cNvGraphicFramePr>
               <a:graphicFrameLocks xmlns:a="http://schemas.openxmlformats.org/drawingml/2006/main" noChangeAspect="1"/>
             </wp:cNvGraphicFramePr>
@@ -22067,7 +22528,7 @@
                   <pic:spPr>
                     <a:xfrm>
                       <a:off x="0" y="0"/>
-                      <a:ext cx="2029108" cy="2829320"/>
+                      <a:ext cx="6120130" cy="4426585"/>
                     </a:xfrm>
                     <a:prstGeom prst="rect">
                       <a:avLst/>
@@ -22082,51 +22543,6 @@
     </w:p>
     <w:p>
       <w:pPr>
-        <w:rPr>
-          <w:sz w:val="24"/>
-          <w:szCs w:val="24"/>
-        </w:rPr>
-      </w:pPr>
-      <w:r>
-        <w:rPr>
-          <w:sz w:val="24"/>
-          <w:szCs w:val="24"/>
-        </w:rPr>
-        <w:lastRenderedPageBreak/>
-        <w:t>Scriviamo del codice per testare il deployment</w:t>
-      </w:r>
-      <w:r>
-        <w:rPr>
-          <w:sz w:val="24"/>
-          <w:szCs w:val="24"/>
-        </w:rPr>
-        <w:t>.</w:t>
-      </w:r>
-    </w:p>
-    <w:p>
-      <w:pPr>
-        <w:rPr>
-          <w:sz w:val="24"/>
-          <w:szCs w:val="24"/>
-        </w:rPr>
-      </w:pPr>
-      <w:r>
-        <w:rPr>
-          <w:sz w:val="24"/>
-          <w:szCs w:val="24"/>
-        </w:rPr>
-        <w:t>Iniziamo creando un EJB stateless</w:t>
-      </w:r>
-      <w:r>
-        <w:rPr>
-          <w:sz w:val="24"/>
-          <w:szCs w:val="24"/>
-        </w:rPr>
-        <w:t xml:space="preserve"> che restituisca un semplice saluto.</w:t>
-      </w:r>
-    </w:p>
-    <w:p>
-      <w:pPr>
         <w:jc w:val="center"/>
         <w:rPr>
           <w:sz w:val="24"/>
@@ -22140,10 +22556,10 @@
           <w:szCs w:val="24"/>
         </w:rPr>
         <w:drawing>
-          <wp:inline distT="0" distB="0" distL="0" distR="0" wp14:anchorId="258CEC41" wp14:editId="780D3252">
-            <wp:extent cx="6120130" cy="4308475"/>
+          <wp:inline distT="0" distB="0" distL="0" distR="0" wp14:anchorId="74738C8B" wp14:editId="0FE3A649">
+            <wp:extent cx="3181794" cy="3753374"/>
             <wp:effectExtent l="0" t="0" r="0" b="0"/>
-            <wp:docPr id="480" name="Immagine 480"/>
+            <wp:docPr id="476" name="Immagine 476"/>
             <wp:cNvGraphicFramePr>
               <a:graphicFrameLocks xmlns:a="http://schemas.openxmlformats.org/drawingml/2006/main" noChangeAspect="1"/>
             </wp:cNvGraphicFramePr>
@@ -22163,7 +22579,7 @@
                   <pic:spPr>
                     <a:xfrm>
                       <a:off x="0" y="0"/>
-                      <a:ext cx="6120130" cy="4308475"/>
+                      <a:ext cx="3181794" cy="3753374"/>
                     </a:xfrm>
                     <a:prstGeom prst="rect">
                       <a:avLst/>
@@ -22178,6 +22594,44 @@
     </w:p>
     <w:p>
       <w:pPr>
+        <w:rPr>
+          <w:sz w:val="24"/>
+          <w:szCs w:val="24"/>
+        </w:rPr>
+      </w:pPr>
+      <w:r>
+        <w:rPr>
+          <w:sz w:val="24"/>
+          <w:szCs w:val="24"/>
+        </w:rPr>
+        <w:lastRenderedPageBreak/>
+        <w:t>Di seguito è necessario aggiungere la libreria per Glassfish. Tale libreria non</w:t>
+      </w:r>
+      <w:r>
+        <w:rPr>
+          <w:sz w:val="24"/>
+          <w:szCs w:val="24"/>
+        </w:rPr>
+        <w:t xml:space="preserve"> è presente, bisogna crearla (nell’immagine precedente risulta già creata). Per crearla, è necessario premere il pulsante Create, dare un nome alla libreria lasciando come tipo “Class Libraries”, scegliere un JAR, selezionare gf-client.jar dalla directory del server Glassfish/lib.</w:t>
+      </w:r>
+    </w:p>
+    <w:p>
+      <w:pPr>
+        <w:rPr>
+          <w:sz w:val="24"/>
+          <w:szCs w:val="24"/>
+        </w:rPr>
+      </w:pPr>
+      <w:r>
+        <w:rPr>
+          <w:sz w:val="24"/>
+          <w:szCs w:val="24"/>
+        </w:rPr>
+        <w:t>Aggiungiamo, quindi, anche la nuova libreria creata.</w:t>
+      </w:r>
+    </w:p>
+    <w:p>
+      <w:pPr>
         <w:jc w:val="center"/>
         <w:rPr>
           <w:sz w:val="24"/>
@@ -22191,10 +22645,10 @@
           <w:szCs w:val="24"/>
         </w:rPr>
         <w:drawing>
-          <wp:inline distT="0" distB="0" distL="0" distR="0" wp14:anchorId="48E6C753" wp14:editId="6DC9E0B0">
-            <wp:extent cx="3826800" cy="1166400"/>
-            <wp:effectExtent l="0" t="0" r="2540" b="0"/>
-            <wp:docPr id="481" name="Immagine 481"/>
+          <wp:inline distT="0" distB="0" distL="0" distR="0" wp14:anchorId="6360FBF1" wp14:editId="1AAE3B4C">
+            <wp:extent cx="3191320" cy="3781953"/>
+            <wp:effectExtent l="0" t="0" r="0" b="9525"/>
+            <wp:docPr id="477" name="Immagine 477"/>
             <wp:cNvGraphicFramePr>
               <a:graphicFrameLocks xmlns:a="http://schemas.openxmlformats.org/drawingml/2006/main" noChangeAspect="1"/>
             </wp:cNvGraphicFramePr>
@@ -22214,6 +22668,239 @@
                   <pic:spPr>
                     <a:xfrm>
                       <a:off x="0" y="0"/>
+                      <a:ext cx="3191320" cy="3781953"/>
+                    </a:xfrm>
+                    <a:prstGeom prst="rect">
+                      <a:avLst/>
+                    </a:prstGeom>
+                  </pic:spPr>
+                </pic:pic>
+              </a:graphicData>
+            </a:graphic>
+          </wp:inline>
+        </w:drawing>
+      </w:r>
+    </w:p>
+    <w:p>
+      <w:pPr>
+        <w:pStyle w:val="Titolo3"/>
+      </w:pPr>
+      <w:bookmarkStart w:id="114" w:name="_Toc30877672"/>
+      <w:r>
+        <w:t>Includere le librerie del server</w:t>
+      </w:r>
+      <w:bookmarkEnd w:id="114"/>
+    </w:p>
+    <w:p>
+      <w:pPr>
+        <w:rPr>
+          <w:sz w:val="24"/>
+          <w:szCs w:val="24"/>
+        </w:rPr>
+      </w:pPr>
+      <w:r>
+        <w:rPr>
+          <w:sz w:val="24"/>
+          <w:szCs w:val="24"/>
+        </w:rPr>
+        <w:t>Non è necessario includere librerie per il server. Nel caso ci fossero problemi nel sorgente di librerie non trovate, includere Java EE 7 API Library come fatto con il client.</w:t>
+      </w:r>
+    </w:p>
+    <w:p>
+      <w:pPr>
+        <w:pStyle w:val="Titolo2"/>
+      </w:pPr>
+      <w:bookmarkStart w:id="115" w:name="_Toc30877673"/>
+      <w:r>
+        <w:t>Codice e deployment</w:t>
+      </w:r>
+      <w:bookmarkEnd w:id="115"/>
+    </w:p>
+    <w:p>
+      <w:pPr>
+        <w:jc w:val="center"/>
+        <w:rPr>
+          <w:sz w:val="24"/>
+          <w:szCs w:val="24"/>
+        </w:rPr>
+      </w:pPr>
+      <w:r>
+        <w:rPr>
+          <w:noProof/>
+          <w:sz w:val="24"/>
+          <w:szCs w:val="24"/>
+        </w:rPr>
+        <w:drawing>
+          <wp:inline distT="0" distB="0" distL="0" distR="0" wp14:anchorId="5D25FE95" wp14:editId="15A47BD7">
+            <wp:extent cx="2029108" cy="2829320"/>
+            <wp:effectExtent l="0" t="0" r="9525" b="9525"/>
+            <wp:docPr id="479" name="Immagine 479"/>
+            <wp:cNvGraphicFramePr>
+              <a:graphicFrameLocks xmlns:a="http://schemas.openxmlformats.org/drawingml/2006/main" noChangeAspect="1"/>
+            </wp:cNvGraphicFramePr>
+            <a:graphic xmlns:a="http://schemas.openxmlformats.org/drawingml/2006/main">
+              <a:graphicData uri="http://schemas.openxmlformats.org/drawingml/2006/picture">
+                <pic:pic xmlns:pic="http://schemas.openxmlformats.org/drawingml/2006/picture">
+                  <pic:nvPicPr>
+                    <pic:cNvPr id="1" name=""/>
+                    <pic:cNvPicPr/>
+                  </pic:nvPicPr>
+                  <pic:blipFill>
+                    <a:blip r:embed="rId125"/>
+                    <a:stretch>
+                      <a:fillRect/>
+                    </a:stretch>
+                  </pic:blipFill>
+                  <pic:spPr>
+                    <a:xfrm>
+                      <a:off x="0" y="0"/>
+                      <a:ext cx="2029108" cy="2829320"/>
+                    </a:xfrm>
+                    <a:prstGeom prst="rect">
+                      <a:avLst/>
+                    </a:prstGeom>
+                  </pic:spPr>
+                </pic:pic>
+              </a:graphicData>
+            </a:graphic>
+          </wp:inline>
+        </w:drawing>
+      </w:r>
+    </w:p>
+    <w:p>
+      <w:pPr>
+        <w:rPr>
+          <w:sz w:val="24"/>
+          <w:szCs w:val="24"/>
+        </w:rPr>
+      </w:pPr>
+      <w:r>
+        <w:rPr>
+          <w:sz w:val="24"/>
+          <w:szCs w:val="24"/>
+        </w:rPr>
+        <w:lastRenderedPageBreak/>
+        <w:t>Scriviamo del codice per testare il deployment</w:t>
+      </w:r>
+      <w:r>
+        <w:rPr>
+          <w:sz w:val="24"/>
+          <w:szCs w:val="24"/>
+        </w:rPr>
+        <w:t>.</w:t>
+      </w:r>
+    </w:p>
+    <w:p>
+      <w:pPr>
+        <w:rPr>
+          <w:sz w:val="24"/>
+          <w:szCs w:val="24"/>
+        </w:rPr>
+      </w:pPr>
+      <w:r>
+        <w:rPr>
+          <w:sz w:val="24"/>
+          <w:szCs w:val="24"/>
+        </w:rPr>
+        <w:t>Iniziamo creando un EJB stateless</w:t>
+      </w:r>
+      <w:r>
+        <w:rPr>
+          <w:sz w:val="24"/>
+          <w:szCs w:val="24"/>
+        </w:rPr>
+        <w:t xml:space="preserve"> che restituisca un semplice saluto.</w:t>
+      </w:r>
+    </w:p>
+    <w:p>
+      <w:pPr>
+        <w:jc w:val="center"/>
+        <w:rPr>
+          <w:sz w:val="24"/>
+          <w:szCs w:val="24"/>
+        </w:rPr>
+      </w:pPr>
+      <w:r>
+        <w:rPr>
+          <w:noProof/>
+          <w:sz w:val="24"/>
+          <w:szCs w:val="24"/>
+        </w:rPr>
+        <w:drawing>
+          <wp:inline distT="0" distB="0" distL="0" distR="0" wp14:anchorId="258CEC41" wp14:editId="780D3252">
+            <wp:extent cx="6120130" cy="4308475"/>
+            <wp:effectExtent l="0" t="0" r="0" b="0"/>
+            <wp:docPr id="480" name="Immagine 480"/>
+            <wp:cNvGraphicFramePr>
+              <a:graphicFrameLocks xmlns:a="http://schemas.openxmlformats.org/drawingml/2006/main" noChangeAspect="1"/>
+            </wp:cNvGraphicFramePr>
+            <a:graphic xmlns:a="http://schemas.openxmlformats.org/drawingml/2006/main">
+              <a:graphicData uri="http://schemas.openxmlformats.org/drawingml/2006/picture">
+                <pic:pic xmlns:pic="http://schemas.openxmlformats.org/drawingml/2006/picture">
+                  <pic:nvPicPr>
+                    <pic:cNvPr id="1" name=""/>
+                    <pic:cNvPicPr/>
+                  </pic:nvPicPr>
+                  <pic:blipFill>
+                    <a:blip r:embed="rId126"/>
+                    <a:stretch>
+                      <a:fillRect/>
+                    </a:stretch>
+                  </pic:blipFill>
+                  <pic:spPr>
+                    <a:xfrm>
+                      <a:off x="0" y="0"/>
+                      <a:ext cx="6120130" cy="4308475"/>
+                    </a:xfrm>
+                    <a:prstGeom prst="rect">
+                      <a:avLst/>
+                    </a:prstGeom>
+                  </pic:spPr>
+                </pic:pic>
+              </a:graphicData>
+            </a:graphic>
+          </wp:inline>
+        </w:drawing>
+      </w:r>
+    </w:p>
+    <w:p>
+      <w:pPr>
+        <w:jc w:val="center"/>
+        <w:rPr>
+          <w:sz w:val="24"/>
+          <w:szCs w:val="24"/>
+        </w:rPr>
+      </w:pPr>
+      <w:r>
+        <w:rPr>
+          <w:noProof/>
+          <w:sz w:val="24"/>
+          <w:szCs w:val="24"/>
+        </w:rPr>
+        <w:drawing>
+          <wp:inline distT="0" distB="0" distL="0" distR="0" wp14:anchorId="48E6C753" wp14:editId="6DC9E0B0">
+            <wp:extent cx="3826800" cy="1166400"/>
+            <wp:effectExtent l="0" t="0" r="2540" b="0"/>
+            <wp:docPr id="481" name="Immagine 481"/>
+            <wp:cNvGraphicFramePr>
+              <a:graphicFrameLocks xmlns:a="http://schemas.openxmlformats.org/drawingml/2006/main" noChangeAspect="1"/>
+            </wp:cNvGraphicFramePr>
+            <a:graphic xmlns:a="http://schemas.openxmlformats.org/drawingml/2006/main">
+              <a:graphicData uri="http://schemas.openxmlformats.org/drawingml/2006/picture">
+                <pic:pic xmlns:pic="http://schemas.openxmlformats.org/drawingml/2006/picture">
+                  <pic:nvPicPr>
+                    <pic:cNvPr id="1" name=""/>
+                    <pic:cNvPicPr/>
+                  </pic:nvPicPr>
+                  <pic:blipFill>
+                    <a:blip r:embed="rId127"/>
+                    <a:stretch>
+                      <a:fillRect/>
+                    </a:stretch>
+                  </pic:blipFill>
+                  <pic:spPr>
+                    <a:xfrm>
+                      <a:off x="0" y="0"/>
                       <a:ext cx="3826800" cy="1166400"/>
                     </a:xfrm>
                     <a:prstGeom prst="rect">
@@ -22272,7 +22959,7 @@
                     <pic:cNvPicPr/>
                   </pic:nvPicPr>
                   <pic:blipFill>
-                    <a:blip r:embed="rId125"/>
+                    <a:blip r:embed="rId128"/>
                     <a:stretch>
                       <a:fillRect/>
                     </a:stretch>
@@ -22405,7 +23092,7 @@
                     <pic:cNvPicPr/>
                   </pic:nvPicPr>
                   <pic:blipFill>
-                    <a:blip r:embed="rId126"/>
+                    <a:blip r:embed="rId129"/>
                     <a:stretch>
                       <a:fillRect/>
                     </a:stretch>
@@ -22863,6 +23550,119 @@
     </w:lvl>
   </w:abstractNum>
   <w:abstractNum w:abstractNumId="2" w15:restartNumberingAfterBreak="0">
+    <w:nsid w:val="1A79501B"/>
+    <w:multiLevelType w:val="hybridMultilevel"/>
+    <w:tmpl w:val="9FE0F40C"/>
+    <w:lvl w:ilvl="0" w:tplc="04100005">
+      <w:start w:val="1"/>
+      <w:numFmt w:val="bullet"/>
+      <w:lvlText w:val=""/>
+      <w:lvlJc w:val="left"/>
+      <w:pPr>
+        <w:ind w:left="720" w:hanging="360"/>
+      </w:pPr>
+      <w:rPr>
+        <w:rFonts w:ascii="Wingdings" w:hAnsi="Wingdings" w:hint="default"/>
+      </w:rPr>
+    </w:lvl>
+    <w:lvl w:ilvl="1" w:tplc="04100003" w:tentative="1">
+      <w:start w:val="1"/>
+      <w:numFmt w:val="bullet"/>
+      <w:lvlText w:val="o"/>
+      <w:lvlJc w:val="left"/>
+      <w:pPr>
+        <w:ind w:left="1440" w:hanging="360"/>
+      </w:pPr>
+      <w:rPr>
+        <w:rFonts w:ascii="Courier New" w:hAnsi="Courier New" w:cs="Courier New" w:hint="default"/>
+      </w:rPr>
+    </w:lvl>
+    <w:lvl w:ilvl="2" w:tplc="04100005" w:tentative="1">
+      <w:start w:val="1"/>
+      <w:numFmt w:val="bullet"/>
+      <w:lvlText w:val=""/>
+      <w:lvlJc w:val="left"/>
+      <w:pPr>
+        <w:ind w:left="2160" w:hanging="360"/>
+      </w:pPr>
+      <w:rPr>
+        <w:rFonts w:ascii="Wingdings" w:hAnsi="Wingdings" w:hint="default"/>
+      </w:rPr>
+    </w:lvl>
+    <w:lvl w:ilvl="3" w:tplc="04100001" w:tentative="1">
+      <w:start w:val="1"/>
+      <w:numFmt w:val="bullet"/>
+      <w:lvlText w:val=""/>
+      <w:lvlJc w:val="left"/>
+      <w:pPr>
+        <w:ind w:left="2880" w:hanging="360"/>
+      </w:pPr>
+      <w:rPr>
+        <w:rFonts w:ascii="Symbol" w:hAnsi="Symbol" w:hint="default"/>
+      </w:rPr>
+    </w:lvl>
+    <w:lvl w:ilvl="4" w:tplc="04100003" w:tentative="1">
+      <w:start w:val="1"/>
+      <w:numFmt w:val="bullet"/>
+      <w:lvlText w:val="o"/>
+      <w:lvlJc w:val="left"/>
+      <w:pPr>
+        <w:ind w:left="3600" w:hanging="360"/>
+      </w:pPr>
+      <w:rPr>
+        <w:rFonts w:ascii="Courier New" w:hAnsi="Courier New" w:cs="Courier New" w:hint="default"/>
+      </w:rPr>
+    </w:lvl>
+    <w:lvl w:ilvl="5" w:tplc="04100005" w:tentative="1">
+      <w:start w:val="1"/>
+      <w:numFmt w:val="bullet"/>
+      <w:lvlText w:val=""/>
+      <w:lvlJc w:val="left"/>
+      <w:pPr>
+        <w:ind w:left="4320" w:hanging="360"/>
+      </w:pPr>
+      <w:rPr>
+        <w:rFonts w:ascii="Wingdings" w:hAnsi="Wingdings" w:hint="default"/>
+      </w:rPr>
+    </w:lvl>
+    <w:lvl w:ilvl="6" w:tplc="04100001" w:tentative="1">
+      <w:start w:val="1"/>
+      <w:numFmt w:val="bullet"/>
+      <w:lvlText w:val=""/>
+      <w:lvlJc w:val="left"/>
+      <w:pPr>
+        <w:ind w:left="5040" w:hanging="360"/>
+      </w:pPr>
+      <w:rPr>
+        <w:rFonts w:ascii="Symbol" w:hAnsi="Symbol" w:hint="default"/>
+      </w:rPr>
+    </w:lvl>
+    <w:lvl w:ilvl="7" w:tplc="04100003" w:tentative="1">
+      <w:start w:val="1"/>
+      <w:numFmt w:val="bullet"/>
+      <w:lvlText w:val="o"/>
+      <w:lvlJc w:val="left"/>
+      <w:pPr>
+        <w:ind w:left="5760" w:hanging="360"/>
+      </w:pPr>
+      <w:rPr>
+        <w:rFonts w:ascii="Courier New" w:hAnsi="Courier New" w:cs="Courier New" w:hint="default"/>
+      </w:rPr>
+    </w:lvl>
+    <w:lvl w:ilvl="8" w:tplc="04100005" w:tentative="1">
+      <w:start w:val="1"/>
+      <w:numFmt w:val="bullet"/>
+      <w:lvlText w:val=""/>
+      <w:lvlJc w:val="left"/>
+      <w:pPr>
+        <w:ind w:left="6480" w:hanging="360"/>
+      </w:pPr>
+      <w:rPr>
+        <w:rFonts w:ascii="Wingdings" w:hAnsi="Wingdings" w:hint="default"/>
+      </w:rPr>
+    </w:lvl>
+  </w:abstractNum>
+  <w:abstractNum w:abstractNumId="3" w15:restartNumberingAfterBreak="0">
     <w:nsid w:val="1C9A70AA"/>
     <w:multiLevelType w:val="hybridMultilevel"/>
     <w:tmpl w:val="D7A20BEE"/>
@@ -22975,7 +23775,7 @@
       </w:rPr>
     </w:lvl>
   </w:abstractNum>
-  <w:abstractNum w:abstractNumId="3" w15:restartNumberingAfterBreak="0">
+  <w:abstractNum w:abstractNumId="4" w15:restartNumberingAfterBreak="0">
     <w:nsid w:val="1CF178CC"/>
     <w:multiLevelType w:val="hybridMultilevel"/>
     <w:tmpl w:val="1D2803BE"/>
@@ -23088,7 +23888,7 @@
       </w:rPr>
     </w:lvl>
   </w:abstractNum>
-  <w:abstractNum w:abstractNumId="4" w15:restartNumberingAfterBreak="0">
+  <w:abstractNum w:abstractNumId="5" w15:restartNumberingAfterBreak="0">
     <w:nsid w:val="2140544E"/>
     <w:multiLevelType w:val="hybridMultilevel"/>
     <w:tmpl w:val="173EFC2A"/>
@@ -23201,7 +24001,7 @@
       </w:rPr>
     </w:lvl>
   </w:abstractNum>
-  <w:abstractNum w:abstractNumId="5" w15:restartNumberingAfterBreak="0">
+  <w:abstractNum w:abstractNumId="6" w15:restartNumberingAfterBreak="0">
     <w:nsid w:val="23831980"/>
     <w:multiLevelType w:val="hybridMultilevel"/>
     <w:tmpl w:val="8AA43342"/>
@@ -23314,7 +24114,7 @@
       </w:rPr>
     </w:lvl>
   </w:abstractNum>
-  <w:abstractNum w:abstractNumId="6" w15:restartNumberingAfterBreak="0">
+  <w:abstractNum w:abstractNumId="7" w15:restartNumberingAfterBreak="0">
     <w:nsid w:val="258A4CD7"/>
     <w:multiLevelType w:val="hybridMultilevel"/>
     <w:tmpl w:val="0F58E50C"/>
@@ -23427,7 +24227,7 @@
       </w:rPr>
     </w:lvl>
   </w:abstractNum>
-  <w:abstractNum w:abstractNumId="7" w15:restartNumberingAfterBreak="0">
+  <w:abstractNum w:abstractNumId="8" w15:restartNumberingAfterBreak="0">
     <w:nsid w:val="2836658B"/>
     <w:multiLevelType w:val="hybridMultilevel"/>
     <w:tmpl w:val="B9708A8E"/>
@@ -23540,7 +24340,7 @@
       </w:rPr>
     </w:lvl>
   </w:abstractNum>
-  <w:abstractNum w:abstractNumId="8" w15:restartNumberingAfterBreak="0">
+  <w:abstractNum w:abstractNumId="9" w15:restartNumberingAfterBreak="0">
     <w:nsid w:val="2E0B1B14"/>
     <w:multiLevelType w:val="hybridMultilevel"/>
     <w:tmpl w:val="2CFABC12"/>
@@ -23653,7 +24453,7 @@
       </w:rPr>
     </w:lvl>
   </w:abstractNum>
-  <w:abstractNum w:abstractNumId="9" w15:restartNumberingAfterBreak="0">
+  <w:abstractNum w:abstractNumId="10" w15:restartNumberingAfterBreak="0">
     <w:nsid w:val="2F963984"/>
     <w:multiLevelType w:val="hybridMultilevel"/>
     <w:tmpl w:val="78ACF6AA"/>
@@ -23766,7 +24566,7 @@
       </w:rPr>
     </w:lvl>
   </w:abstractNum>
-  <w:abstractNum w:abstractNumId="10" w15:restartNumberingAfterBreak="0">
+  <w:abstractNum w:abstractNumId="11" w15:restartNumberingAfterBreak="0">
     <w:nsid w:val="321F04E0"/>
     <w:multiLevelType w:val="hybridMultilevel"/>
     <w:tmpl w:val="76029C32"/>
@@ -23879,7 +24679,7 @@
       </w:rPr>
     </w:lvl>
   </w:abstractNum>
-  <w:abstractNum w:abstractNumId="11" w15:restartNumberingAfterBreak="0">
+  <w:abstractNum w:abstractNumId="12" w15:restartNumberingAfterBreak="0">
     <w:nsid w:val="3B0614DD"/>
     <w:multiLevelType w:val="hybridMultilevel"/>
     <w:tmpl w:val="3E74676C"/>
@@ -23992,7 +24792,7 @@
       </w:rPr>
     </w:lvl>
   </w:abstractNum>
-  <w:abstractNum w:abstractNumId="12" w15:restartNumberingAfterBreak="0">
+  <w:abstractNum w:abstractNumId="13" w15:restartNumberingAfterBreak="0">
     <w:nsid w:val="44BF1FE1"/>
     <w:multiLevelType w:val="hybridMultilevel"/>
     <w:tmpl w:val="4498CE44"/>
@@ -24078,7 +24878,7 @@
       </w:pPr>
     </w:lvl>
   </w:abstractNum>
-  <w:abstractNum w:abstractNumId="13" w15:restartNumberingAfterBreak="0">
+  <w:abstractNum w:abstractNumId="14" w15:restartNumberingAfterBreak="0">
     <w:nsid w:val="48774692"/>
     <w:multiLevelType w:val="hybridMultilevel"/>
     <w:tmpl w:val="222EA9A4"/>
@@ -24191,7 +24991,7 @@
       </w:rPr>
     </w:lvl>
   </w:abstractNum>
-  <w:abstractNum w:abstractNumId="14" w15:restartNumberingAfterBreak="0">
+  <w:abstractNum w:abstractNumId="15" w15:restartNumberingAfterBreak="0">
     <w:nsid w:val="536C2A89"/>
     <w:multiLevelType w:val="hybridMultilevel"/>
     <w:tmpl w:val="05C6F224"/>
@@ -24304,7 +25104,7 @@
       </w:rPr>
     </w:lvl>
   </w:abstractNum>
-  <w:abstractNum w:abstractNumId="15" w15:restartNumberingAfterBreak="0">
+  <w:abstractNum w:abstractNumId="16" w15:restartNumberingAfterBreak="0">
     <w:nsid w:val="53744EE9"/>
     <w:multiLevelType w:val="hybridMultilevel"/>
     <w:tmpl w:val="1346A5EA"/>
@@ -24417,7 +25217,7 @@
       </w:rPr>
     </w:lvl>
   </w:abstractNum>
-  <w:abstractNum w:abstractNumId="16" w15:restartNumberingAfterBreak="0">
+  <w:abstractNum w:abstractNumId="17" w15:restartNumberingAfterBreak="0">
     <w:nsid w:val="552D5605"/>
     <w:multiLevelType w:val="hybridMultilevel"/>
     <w:tmpl w:val="ACB08B8E"/>
@@ -24530,7 +25330,7 @@
       </w:rPr>
     </w:lvl>
   </w:abstractNum>
-  <w:abstractNum w:abstractNumId="17" w15:restartNumberingAfterBreak="0">
+  <w:abstractNum w:abstractNumId="18" w15:restartNumberingAfterBreak="0">
     <w:nsid w:val="63D40A2A"/>
     <w:multiLevelType w:val="hybridMultilevel"/>
     <w:tmpl w:val="60DC5F92"/>
@@ -24616,7 +25416,7 @@
       </w:pPr>
     </w:lvl>
   </w:abstractNum>
-  <w:abstractNum w:abstractNumId="18" w15:restartNumberingAfterBreak="0">
+  <w:abstractNum w:abstractNumId="19" w15:restartNumberingAfterBreak="0">
     <w:nsid w:val="6A5E76C9"/>
     <w:multiLevelType w:val="hybridMultilevel"/>
     <w:tmpl w:val="86E48142"/>
@@ -24729,7 +25529,7 @@
       </w:rPr>
     </w:lvl>
   </w:abstractNum>
-  <w:abstractNum w:abstractNumId="19" w15:restartNumberingAfterBreak="0">
+  <w:abstractNum w:abstractNumId="20" w15:restartNumberingAfterBreak="0">
     <w:nsid w:val="6BF26137"/>
     <w:multiLevelType w:val="hybridMultilevel"/>
     <w:tmpl w:val="94E827B4"/>
@@ -24815,7 +25615,7 @@
       </w:pPr>
     </w:lvl>
   </w:abstractNum>
-  <w:abstractNum w:abstractNumId="20" w15:restartNumberingAfterBreak="0">
+  <w:abstractNum w:abstractNumId="21" w15:restartNumberingAfterBreak="0">
     <w:nsid w:val="6D466D46"/>
     <w:multiLevelType w:val="hybridMultilevel"/>
     <w:tmpl w:val="B7E416C4"/>
@@ -24928,7 +25728,120 @@
       </w:rPr>
     </w:lvl>
   </w:abstractNum>
-  <w:abstractNum w:abstractNumId="21" w15:restartNumberingAfterBreak="0">
+  <w:abstractNum w:abstractNumId="22" w15:restartNumberingAfterBreak="0">
+    <w:nsid w:val="78F112A3"/>
+    <w:multiLevelType w:val="hybridMultilevel"/>
+    <w:tmpl w:val="6AC45728"/>
+    <w:lvl w:ilvl="0" w:tplc="04100005">
+      <w:start w:val="1"/>
+      <w:numFmt w:val="bullet"/>
+      <w:lvlText w:val=""/>
+      <w:lvlJc w:val="left"/>
+      <w:pPr>
+        <w:ind w:left="720" w:hanging="360"/>
+      </w:pPr>
+      <w:rPr>
+        <w:rFonts w:ascii="Wingdings" w:hAnsi="Wingdings" w:hint="default"/>
+      </w:rPr>
+    </w:lvl>
+    <w:lvl w:ilvl="1" w:tplc="04100003" w:tentative="1">
+      <w:start w:val="1"/>
+      <w:numFmt w:val="bullet"/>
+      <w:lvlText w:val="o"/>
+      <w:lvlJc w:val="left"/>
+      <w:pPr>
+        <w:ind w:left="1440" w:hanging="360"/>
+      </w:pPr>
+      <w:rPr>
+        <w:rFonts w:ascii="Courier New" w:hAnsi="Courier New" w:cs="Courier New" w:hint="default"/>
+      </w:rPr>
+    </w:lvl>
+    <w:lvl w:ilvl="2" w:tplc="04100005" w:tentative="1">
+      <w:start w:val="1"/>
+      <w:numFmt w:val="bullet"/>
+      <w:lvlText w:val=""/>
+      <w:lvlJc w:val="left"/>
+      <w:pPr>
+        <w:ind w:left="2160" w:hanging="360"/>
+      </w:pPr>
+      <w:rPr>
+        <w:rFonts w:ascii="Wingdings" w:hAnsi="Wingdings" w:hint="default"/>
+      </w:rPr>
+    </w:lvl>
+    <w:lvl w:ilvl="3" w:tplc="04100001" w:tentative="1">
+      <w:start w:val="1"/>
+      <w:numFmt w:val="bullet"/>
+      <w:lvlText w:val=""/>
+      <w:lvlJc w:val="left"/>
+      <w:pPr>
+        <w:ind w:left="2880" w:hanging="360"/>
+      </w:pPr>
+      <w:rPr>
+        <w:rFonts w:ascii="Symbol" w:hAnsi="Symbol" w:hint="default"/>
+      </w:rPr>
+    </w:lvl>
+    <w:lvl w:ilvl="4" w:tplc="04100003" w:tentative="1">
+      <w:start w:val="1"/>
+      <w:numFmt w:val="bullet"/>
+      <w:lvlText w:val="o"/>
+      <w:lvlJc w:val="left"/>
+      <w:pPr>
+        <w:ind w:left="3600" w:hanging="360"/>
+      </w:pPr>
+      <w:rPr>
+        <w:rFonts w:ascii="Courier New" w:hAnsi="Courier New" w:cs="Courier New" w:hint="default"/>
+      </w:rPr>
+    </w:lvl>
+    <w:lvl w:ilvl="5" w:tplc="04100005" w:tentative="1">
+      <w:start w:val="1"/>
+      <w:numFmt w:val="bullet"/>
+      <w:lvlText w:val=""/>
+      <w:lvlJc w:val="left"/>
+      <w:pPr>
+        <w:ind w:left="4320" w:hanging="360"/>
+      </w:pPr>
+      <w:rPr>
+        <w:rFonts w:ascii="Wingdings" w:hAnsi="Wingdings" w:hint="default"/>
+      </w:rPr>
+    </w:lvl>
+    <w:lvl w:ilvl="6" w:tplc="04100001" w:tentative="1">
+      <w:start w:val="1"/>
+      <w:numFmt w:val="bullet"/>
+      <w:lvlText w:val=""/>
+      <w:lvlJc w:val="left"/>
+      <w:pPr>
+        <w:ind w:left="5040" w:hanging="360"/>
+      </w:pPr>
+      <w:rPr>
+        <w:rFonts w:ascii="Symbol" w:hAnsi="Symbol" w:hint="default"/>
+      </w:rPr>
+    </w:lvl>
+    <w:lvl w:ilvl="7" w:tplc="04100003" w:tentative="1">
+      <w:start w:val="1"/>
+      <w:numFmt w:val="bullet"/>
+      <w:lvlText w:val="o"/>
+      <w:lvlJc w:val="left"/>
+      <w:pPr>
+        <w:ind w:left="5760" w:hanging="360"/>
+      </w:pPr>
+      <w:rPr>
+        <w:rFonts w:ascii="Courier New" w:hAnsi="Courier New" w:cs="Courier New" w:hint="default"/>
+      </w:rPr>
+    </w:lvl>
+    <w:lvl w:ilvl="8" w:tplc="04100005" w:tentative="1">
+      <w:start w:val="1"/>
+      <w:numFmt w:val="bullet"/>
+      <w:lvlText w:val=""/>
+      <w:lvlJc w:val="left"/>
+      <w:pPr>
+        <w:ind w:left="6480" w:hanging="360"/>
+      </w:pPr>
+      <w:rPr>
+        <w:rFonts w:ascii="Wingdings" w:hAnsi="Wingdings" w:hint="default"/>
+      </w:rPr>
+    </w:lvl>
+  </w:abstractNum>
+  <w:abstractNum w:abstractNumId="23" w15:restartNumberingAfterBreak="0">
     <w:nsid w:val="79AC17F6"/>
     <w:multiLevelType w:val="hybridMultilevel"/>
     <w:tmpl w:val="EE5CED16"/>
@@ -25042,70 +25955,76 @@
     </w:lvl>
   </w:abstractNum>
   <w:num w:numId="1">
-    <w:abstractNumId w:val="9"/>
+    <w:abstractNumId w:val="10"/>
   </w:num>
   <w:num w:numId="2">
-    <w:abstractNumId w:val="18"/>
+    <w:abstractNumId w:val="19"/>
   </w:num>
   <w:num w:numId="3">
     <w:abstractNumId w:val="1"/>
   </w:num>
   <w:num w:numId="4">
+    <w:abstractNumId w:val="7"/>
+  </w:num>
+  <w:num w:numId="5">
+    <w:abstractNumId w:val="17"/>
+  </w:num>
+  <w:num w:numId="6">
+    <w:abstractNumId w:val="21"/>
+  </w:num>
+  <w:num w:numId="7">
+    <w:abstractNumId w:val="5"/>
+  </w:num>
+  <w:num w:numId="8">
+    <w:abstractNumId w:val="12"/>
+  </w:num>
+  <w:num w:numId="9">
+    <w:abstractNumId w:val="11"/>
+  </w:num>
+  <w:num w:numId="10">
+    <w:abstractNumId w:val="3"/>
+  </w:num>
+  <w:num w:numId="11">
+    <w:abstractNumId w:val="23"/>
+  </w:num>
+  <w:num w:numId="12">
+    <w:abstractNumId w:val="9"/>
+  </w:num>
+  <w:num w:numId="13">
+    <w:abstractNumId w:val="4"/>
+  </w:num>
+  <w:num w:numId="14">
     <w:abstractNumId w:val="6"/>
   </w:num>
-  <w:num w:numId="5">
-    <w:abstractNumId w:val="16"/>
-  </w:num>
-  <w:num w:numId="6">
-    <w:abstractNumId w:val="20"/>
-  </w:num>
-  <w:num w:numId="7">
-    <w:abstractNumId w:val="4"/>
-  </w:num>
-  <w:num w:numId="8">
-    <w:abstractNumId w:val="11"/>
-  </w:num>
-  <w:num w:numId="9">
-    <w:abstractNumId w:val="10"/>
-  </w:num>
-  <w:num w:numId="10">
-    <w:abstractNumId w:val="2"/>
-  </w:num>
-  <w:num w:numId="11">
-    <w:abstractNumId w:val="21"/>
-  </w:num>
-  <w:num w:numId="12">
-    <w:abstractNumId w:val="8"/>
-  </w:num>
-  <w:num w:numId="13">
-    <w:abstractNumId w:val="3"/>
-  </w:num>
-  <w:num w:numId="14">
-    <w:abstractNumId w:val="5"/>
-  </w:num>
   <w:num w:numId="15">
-    <w:abstractNumId w:val="13"/>
+    <w:abstractNumId w:val="14"/>
   </w:num>
   <w:num w:numId="16">
-    <w:abstractNumId w:val="14"/>
+    <w:abstractNumId w:val="15"/>
   </w:num>
   <w:num w:numId="17">
-    <w:abstractNumId w:val="19"/>
+    <w:abstractNumId w:val="20"/>
   </w:num>
   <w:num w:numId="18">
     <w:abstractNumId w:val="0"/>
   </w:num>
   <w:num w:numId="19">
-    <w:abstractNumId w:val="15"/>
+    <w:abstractNumId w:val="16"/>
   </w:num>
   <w:num w:numId="20">
-    <w:abstractNumId w:val="12"/>
+    <w:abstractNumId w:val="13"/>
   </w:num>
   <w:num w:numId="21">
-    <w:abstractNumId w:val="17"/>
+    <w:abstractNumId w:val="18"/>
   </w:num>
   <w:num w:numId="22">
-    <w:abstractNumId w:val="7"/>
+    <w:abstractNumId w:val="8"/>
+  </w:num>
+  <w:num w:numId="23">
+    <w:abstractNumId w:val="2"/>
+  </w:num>
+  <w:num w:numId="24">
+    <w:abstractNumId w:val="22"/>
   </w:num>
 </w:numbering>
 </file>
@@ -26117,7 +27036,7 @@
 </file>
 
 <file path=customXml/itemProps1.xml><?xml version="1.0" encoding="utf-8"?>
-<ds:datastoreItem xmlns:ds="http://schemas.openxmlformats.org/officeDocument/2006/customXml" ds:itemID="{34527C84-ECB9-4E18-9D42-531387EBDB5C}">
+<ds:datastoreItem xmlns:ds="http://schemas.openxmlformats.org/officeDocument/2006/customXml" ds:itemID="{1EE8F842-23A9-4C0A-8C27-2E3A310D626F}">
   <ds:schemaRefs>
     <ds:schemaRef ds:uri="http://schemas.openxmlformats.org/officeDocument/2006/bibliography"/>
   </ds:schemaRefs>

</xml_diff>